<commit_message>
Update Documento do Microsoft Office Word.docx
</commit_message>
<xml_diff>
--- a/Documento do Microsoft Office Word.docx
+++ b/Documento do Microsoft Office Word.docx
@@ -19,7 +19,18 @@
     </w:p>
     <w:p>
       <w:r>
-        <w:t>Olá.</w:t>
+        <w:t>Olá</w:t>
+      </w:r>
+      <w:r>
+        <w:t xml:space="preserve"> 2</w:t>
+      </w:r>
+      <w:r>
+        <w:t>.</w:t>
+      </w:r>
+    </w:p>
+    <w:p>
+      <w:r>
+        <w:t>Olá 3.</w:t>
       </w:r>
     </w:p>
     <w:sectPr>

</xml_diff>